<commit_message>
Se realizo una correcciòn
</commit_message>
<xml_diff>
--- a/Fase 1/Evidencias Grupales/1.5_GuiaEstudiante_Fase 1_Definicion Proyecto APT (Español).docx
+++ b/Fase 1/Evidencias Grupales/1.5_GuiaEstudiante_Fase 1_Definicion Proyecto APT (Español).docx
@@ -1672,7 +1672,7 @@
                 <w:szCs w:val="20"/>
                 <w:rtl w:val="0"/>
               </w:rPr>
-              <w:t xml:space="preserve">Recopilación de Datos y Entrenamiento del Modelo:</w:t>
+              <w:t xml:space="preserve">Recopilación de Datos de Enfermedades:</w:t>
             </w:r>
             <w:r>
               <w:rPr>
@@ -1714,39 +1714,6 @@
                 <w:rtl w:val="0"/>
               </w:rPr>
               <w:t xml:space="preserve">Se revisará la distribución de las enfermedades en el dataset para detectar posibles desequilibrios en la cantidad de todas la enfermedades. En caso de encontrar desequilibrios, se considerarán técnicas de sobremuestreo o submuestreo para evitar sesgos hacia una enfermedad específica.</w:t>
-            </w:r>
-          </w:p>
-          <w:p>
-            <w:pPr>
-              <w:numPr>
-                <w:ilvl w:val="1"/>
-                <w:numId w:val="7"/>
-              </w:numPr>
-              <w:spacing w:after="0" w:afterAutospacing="0"/>
-              <w:ind w:left="1440" w:hanging="360"/>
-              <w:jc w:val="both"/>
-              <w:rPr>
-                <w:i w:val="1"/>
-                <w:sz w:val="20"/>
-                <w:szCs w:val="20"/>
-              </w:rPr>
-            </w:pPr>
-            <w:r>
-              <w:rPr>
-                <w:b w:val="1"/>
-                <w:sz w:val="20"/>
-                <w:szCs w:val="20"/>
-                <w:rtl w:val="0"/>
-              </w:rPr>
-              <w:t xml:space="preserve">Validación Cruzada:</w:t>
-            </w:r>
-            <w:r>
-              <w:rPr>
-                <w:sz w:val="20"/>
-                <w:szCs w:val="20"/>
-                <w:rtl w:val="0"/>
-              </w:rPr>
-              <w:t xml:space="preserve"> Se dividirán los datos en distintas capas de conjuntos de entrenamiento y prueba para mantener la proporción de síntomas y enfermedades.</w:t>
             </w:r>
           </w:p>
           <w:p>
@@ -1849,11 +1816,20 @@
             </w:pPr>
             <w:r>
               <w:rPr>
-                <w:sz w:val="20"/>
-                <w:szCs w:val="20"/>
-                <w:rtl w:val="0"/>
-              </w:rPr>
-              <w:t xml:space="preserve">Modelos a utilizar: Se priorizará el uso de modelos de clasificación tradicionales, tales como: Regresión Logística, SVM, Árboles de Decisión, Random Forest y KNN. </w:t>
+                <w:b w:val="1"/>
+                <w:sz w:val="20"/>
+                <w:szCs w:val="20"/>
+                <w:rtl w:val="0"/>
+              </w:rPr>
+              <w:t xml:space="preserve">Modelos a utilizar</w:t>
+            </w:r>
+            <w:r>
+              <w:rPr>
+                <w:sz w:val="20"/>
+                <w:szCs w:val="20"/>
+                <w:rtl w:val="0"/>
+              </w:rPr>
+              <w:t xml:space="preserve">: Se priorizará el uso de modelos de clasificación tradicionales, tales como: Regresión Logística, SVM, Árboles de Decisión, Random Forest y KNN. </w:t>
             </w:r>
           </w:p>
           <w:p>
@@ -1873,11 +1849,20 @@
             </w:pPr>
             <w:r>
               <w:rPr>
-                <w:sz w:val="20"/>
-                <w:szCs w:val="20"/>
-                <w:rtl w:val="0"/>
-              </w:rPr>
-              <w:t xml:space="preserve">Proceso de entrenamiento y validación: Para asegurar el mejor resultado posible se dividirán los datos en un conjunto de entrenamiento y un conjunto de prueba utilizando validación cruzada con la técnica de k-folds, lo que evita el sobreajuste. Además se utilizarán técnicas de Grid Search y Random Search para optimizar los hiperparámetros.</w:t>
+                <w:b w:val="1"/>
+                <w:sz w:val="20"/>
+                <w:szCs w:val="20"/>
+                <w:rtl w:val="0"/>
+              </w:rPr>
+              <w:t xml:space="preserve">Proceso de entrenamiento y validación</w:t>
+            </w:r>
+            <w:r>
+              <w:rPr>
+                <w:sz w:val="20"/>
+                <w:szCs w:val="20"/>
+                <w:rtl w:val="0"/>
+              </w:rPr>
+              <w:t xml:space="preserve">: Para asegurar el mejor resultado posible se dividirán los datos en un conjunto de entrenamiento y un conjunto de prueba utilizando validación cruzada con la técnica de k-folds, lo que evita el sobreajuste. Además se utilizarán técnicas de Grid Search y Random Search para optimizar los hiperparámetros.</w:t>
             </w:r>
           </w:p>
           <w:p>
@@ -1897,11 +1882,20 @@
             </w:pPr>
             <w:r>
               <w:rPr>
-                <w:sz w:val="20"/>
-                <w:szCs w:val="20"/>
-                <w:rtl w:val="0"/>
-              </w:rPr>
-              <w:t xml:space="preserve">Métricas de evaluación: Para evaluar el desempeño de cada modelo, se utilizarán las siguientes métricas de clasificación: Accuracy, Matriz de Confusión, Precisión, Sensibilidad, F1-Score y AUC-ROC.</w:t>
+                <w:b w:val="1"/>
+                <w:sz w:val="20"/>
+                <w:szCs w:val="20"/>
+                <w:rtl w:val="0"/>
+              </w:rPr>
+              <w:t xml:space="preserve">Métricas de evaluación</w:t>
+            </w:r>
+            <w:r>
+              <w:rPr>
+                <w:sz w:val="20"/>
+                <w:szCs w:val="20"/>
+                <w:rtl w:val="0"/>
+              </w:rPr>
+              <w:t xml:space="preserve">: Para evaluar el desempeño de cada modelo, se utilizarán las siguientes métricas de clasificación: Accuracy, Matriz de Confusión, Precisión, Sensibilidad, F1-Score y AUC-ROC.</w:t>
             </w:r>
             <w:commentRangeEnd w:id="1"/>
             <w:r>
@@ -2853,7 +2847,7 @@
                 <w:szCs w:val="20"/>
                 <w:rtl w:val="0"/>
               </w:rPr>
-              <w:t xml:space="preserve">Mi interés principa&lt;l no es algo fijo, ya que varía en función de los proyectos en los que esté involucrado en un momento dado y las habilidades profesionales que estos requieran. No obstante, a nivel general, me atraen particularmente los servicios de TI, la operación de maquinaria a gran escala, los proyectos en la nube, el desarrollo de sitios web, y la gestión de modelos de inteligencia artificial</w:t>
+              <w:t xml:space="preserve">Mi interés principal no es algo fijo, ya que varía en función de los proyectos en los que esté involucrado en un momento dado y las habilidades profesionales que estos requieran. No obstante, a nivel general, me atraen particularmente los servicios de TI, la operación de maquinaria a gran escala, los proyectos en la nube, el desarrollo de sitios web, y la gestión de modelos de inteligencia artificial</w:t>
             </w:r>
           </w:p>
           <w:p>
@@ -10140,12 +10134,12 @@
 
 <file path=word/commentsExtended.xml><?xml version="1.0" encoding="utf-8"?>
 <w15:commentsEx xmlns:mc="http://schemas.openxmlformats.org/markup-compatibility/2006" xmlns:o="urn:schemas-microsoft-com:office:office" xmlns:r="http://schemas.openxmlformats.org/officeDocument/2006/relationships" xmlns:m="http://schemas.openxmlformats.org/officeDocument/2006/math" xmlns:v="urn:schemas-microsoft-com:vml" xmlns:wp="http://schemas.openxmlformats.org/drawingml/2006/wordprocessingDrawing" xmlns:w10="urn:schemas-microsoft-com:office:word" xmlns:w="http://schemas.openxmlformats.org/wordprocessingml/2006/main" xmlns:wne="http://schemas.microsoft.com/office/word/2006/wordml" xmlns:sl="http://schemas.openxmlformats.org/schemaLibrary/2006/main" xmlns:a="http://schemas.openxmlformats.org/drawingml/2006/main" xmlns:pic="http://schemas.openxmlformats.org/drawingml/2006/picture" xmlns:c="http://schemas.openxmlformats.org/drawingml/2006/chart" xmlns:lc="http://schemas.openxmlformats.org/drawingml/2006/lockedCanvas" xmlns:dgm="http://schemas.openxmlformats.org/drawingml/2006/diagram" xmlns:wps="http://schemas.microsoft.com/office/word/2010/wordprocessingShape" xmlns:wpg="http://schemas.microsoft.com/office/word/2010/wordprocessingGroup" xmlns:w14="http://schemas.microsoft.com/office/word/2010/wordml" xmlns:w15="http://schemas.microsoft.com/office/word/2012/wordml" xmlns:w16="http://schemas.microsoft.com/office/word/2018/wordml" xmlns:w16cex="http://schemas.microsoft.com/office/word/2018/wordml/cex" xmlns:w16cid="http://schemas.microsoft.com/office/word/2016/wordml/cid" xmlns="http://schemas.microsoft.com/office/tasks/2019/documenttasks" xmlns:cr="http://schemas.microsoft.com/office/comments/2020/reactions">
+  <w15:commentEx w15:paraId="0000017E" w15:done="0"/>
   <w15:commentEx w15:paraId="0000017F" w15:done="0"/>
   <w15:commentEx w15:paraId="00000180" w15:done="0"/>
   <w15:commentEx w15:paraId="00000181" w15:done="0"/>
   <w15:commentEx w15:paraId="00000182" w15:done="0"/>
   <w15:commentEx w15:paraId="00000183" w15:done="0"/>
-  <w15:commentEx w15:paraId="00000184" w15:done="0"/>
 </w15:commentsEx>
 </file>
 
@@ -12933,7 +12927,7 @@
 
 <file path=customXML/item1.xml><?xml version="1.0" encoding="utf-8"?>
 <go:gDocsCustomXmlDataStorage xmlns:go="http://customooxmlschemas.google.com/" xmlns:r="http://schemas.openxmlformats.org/officeDocument/2006/relationships" uri="GoogleDocsCustomDataVersion2">
-  <go:docsCustomData xmlns:go="http://customooxmlschemas.google.com/" roundtripDataSignature="AMtx7mhtpdEViz/5NOzdVeEjlGd3r1kcNA==">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</go:docsCustomData>
+  <go:docsCustomData xmlns:go="http://customooxmlschemas.google.com/" roundtripDataSignature="AMtx7mjKkqGa8WW3TOmPv5+oVc5zzmH+AQ==">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</go:docsCustomData>
 </go:gDocsCustomXmlDataStorage>
 </file>
 

</xml_diff>